<commit_message>
[AVL-73] Debugging documentation has been added for students
</commit_message>
<xml_diff>
--- a/UTD-RTOS/Documentation/src/Basics of Unity.docx
+++ b/UTD-RTOS/Documentation/src/Basics of Unity.docx
@@ -483,10 +483,7 @@
         <w:t xml:space="preserve"> </w:t>
       </w:r>
       <w:r>
-        <w:t xml:space="preserve">This panel displays the properties of an entity in Unity. To see the properties of an entity, click on the name of the entity in Hierarchy. </w:t>
-      </w:r>
-      <w:r>
-        <w:t xml:space="preserve">You will not need to interact with this section unless you are using debugging </w:t>
+        <w:t xml:space="preserve">This panel displays the properties of an entity in Unity. To see the properties of an entity, click on the name of the entity in Hierarchy. You will not need to interact with this section unless you are using debugging </w:t>
       </w:r>
       <w:r>
         <w:t>methods</w:t>
@@ -690,7 +687,15 @@
         </w:rPr>
       </w:pPr>
       <w:r>
-        <w:t>To orbit the Scene Window around it’s focal point, press the “Alt” button on the keyboard, and then click and drag the left mouse button.</w:t>
+        <w:t xml:space="preserve">To orbit the Scene Window around </w:t>
+      </w:r>
+      <w:proofErr w:type="gramStart"/>
+      <w:r>
+        <w:t>it’s</w:t>
+      </w:r>
+      <w:proofErr w:type="gramEnd"/>
+      <w:r>
+        <w:t xml:space="preserve"> focal point, press the “Alt” button on the keyboard, and then click and drag the left mouse button.</w:t>
       </w:r>
     </w:p>
     <w:p>
@@ -832,10 +837,18 @@
         <w:t>Pan either left or right</w:t>
       </w:r>
       <w:r>
-        <w:t xml:space="preserve"> (depending on which direction your looked)</w:t>
-      </w:r>
-      <w:r>
-        <w:t>, and move the view of the Scene Window until the desired destination is seen.</w:t>
+        <w:t xml:space="preserve"> (depending on which direction your looked</w:t>
+      </w:r>
+      <w:proofErr w:type="gramStart"/>
+      <w:r>
+        <w:t>)</w:t>
+      </w:r>
+      <w:r>
+        <w:t>, and</w:t>
+      </w:r>
+      <w:proofErr w:type="gramEnd"/>
+      <w:r>
+        <w:t xml:space="preserve"> move the view of the Scene Window until the desired destination is seen.</w:t>
       </w:r>
     </w:p>
     <w:p>
@@ -848,32 +861,23 @@
         <w:pStyle w:val="Heading1"/>
       </w:pPr>
       <w:r>
-        <w:t>Advanced Topic: Time Scaling</w:t>
-      </w:r>
-    </w:p>
-    <w:p>
-      <w:r>
-        <w:t xml:space="preserve">Time Scaling is an advanced topic in Unity which is not required for you to complete your project. However, it is a very useful concept which may speed up development of your project significantly if your control algorithms </w:t>
-      </w:r>
-      <w:r>
-        <w:t>use</w:t>
-      </w:r>
-      <w:r>
-        <w:t xml:space="preserve"> strategies based around low-speed and high-precision.</w:t>
-      </w:r>
-    </w:p>
-    <w:p>
-      <w:r>
-        <w:t xml:space="preserve">The Unity Editor has a value called the “Time Scale” which influences how fast Unity is processing the simulation. When this Time Scale value is increased, the simulation runs much faster. Furthermore, this </w:t>
-      </w:r>
+        <w:t>Running a Simulation</w:t>
+      </w:r>
+    </w:p>
+    <w:p>
+      <w:r>
+        <w:t>To run a simulation, press the “Play” button located above the Render Windows. To pause the simulator, press the “Pause” button, which is next to the “Play” button.</w:t>
+      </w:r>
+    </w:p>
+    <w:p>
+      <w:r>
+        <w:t>If you press “Pause” before the simulation begins, and then you press “Play”, the simulation will begin in a paused state. This can be helpful during debugging.</w:t>
+      </w:r>
+    </w:p>
+    <w:p>
       <w:r>
         <w:lastRenderedPageBreak/>
-        <w:t>increase does not come at the cost of physics accuracy – all objects are still moving at the same speed from Unity’s perspective, the simulator is simply running through the processing steps faster.</w:t>
-      </w:r>
-    </w:p>
-    <w:p>
-      <w:r>
-        <w:t>To change the Time Scale value, click on “Edit” in the tool bar, and then “Project Settings”, which will cause a window to appear. Within the Project Settings window, click on the “Time” menu option located in the left column.</w:t>
+        <w:t>While the simulation is paused, you can press the “Step” button, which is located next to the “Pause” button. When pressed in the paused state, the “Step” button causes the simulation to proceed by exactly 1 step and then pause itself again. This is especially useful during debugging.</w:t>
       </w:r>
     </w:p>
     <w:p>
@@ -882,16 +886,124 @@
           <w:noProof/>
         </w:rPr>
         <w:drawing>
-          <wp:anchor distT="0" distB="0" distL="114300" distR="114300" simplePos="0" relativeHeight="251668480" behindDoc="0" locked="0" layoutInCell="1" allowOverlap="1" wp14:anchorId="42269309" wp14:editId="6E9380AA">
+          <wp:anchor distT="0" distB="0" distL="114300" distR="114300" simplePos="0" relativeHeight="251669504" behindDoc="0" locked="0" layoutInCell="1" allowOverlap="1" wp14:anchorId="443BB003" wp14:editId="4B179E37">
             <wp:simplePos x="0" y="0"/>
             <wp:positionH relativeFrom="margin">
               <wp:align>center</wp:align>
             </wp:positionH>
             <wp:positionV relativeFrom="page">
-              <wp:posOffset>2304059</wp:posOffset>
+              <wp:posOffset>1769872</wp:posOffset>
             </wp:positionV>
-            <wp:extent cx="5796915" cy="3745230"/>
-            <wp:effectExtent l="0" t="0" r="0" b="7620"/>
+            <wp:extent cx="1835785" cy="583565"/>
+            <wp:effectExtent l="0" t="0" r="0" b="6985"/>
+            <wp:wrapTopAndBottom/>
+            <wp:docPr id="1" name="Picture 1"/>
+            <wp:cNvGraphicFramePr>
+              <a:graphicFrameLocks xmlns:a="http://schemas.openxmlformats.org/drawingml/2006/main" noChangeAspect="1"/>
+            </wp:cNvGraphicFramePr>
+            <a:graphic xmlns:a="http://schemas.openxmlformats.org/drawingml/2006/main">
+              <a:graphicData uri="http://schemas.openxmlformats.org/drawingml/2006/picture">
+                <pic:pic xmlns:pic="http://schemas.openxmlformats.org/drawingml/2006/picture">
+                  <pic:nvPicPr>
+                    <pic:cNvPr id="0" name="Picture 1"/>
+                    <pic:cNvPicPr>
+                      <a:picLocks noChangeAspect="1" noChangeArrowheads="1"/>
+                    </pic:cNvPicPr>
+                  </pic:nvPicPr>
+                  <pic:blipFill rotWithShape="1">
+                    <a:blip r:embed="rId9">
+                      <a:extLst>
+                        <a:ext uri="{28A0092B-C50C-407E-A947-70E740481C1C}">
+                          <a14:useLocalDpi xmlns:a14="http://schemas.microsoft.com/office/drawing/2010/main" val="0"/>
+                        </a:ext>
+                      </a:extLst>
+                    </a:blip>
+                    <a:srcRect t="15824"/>
+                    <a:stretch/>
+                  </pic:blipFill>
+                  <pic:spPr bwMode="auto">
+                    <a:xfrm>
+                      <a:off x="0" y="0"/>
+                      <a:ext cx="1835785" cy="583565"/>
+                    </a:xfrm>
+                    <a:prstGeom prst="rect">
+                      <a:avLst/>
+                    </a:prstGeom>
+                    <a:noFill/>
+                    <a:ln>
+                      <a:noFill/>
+                    </a:ln>
+                    <a:extLst>
+                      <a:ext uri="{53640926-AAD7-44D8-BBD7-CCE9431645EC}">
+                        <a14:shadowObscured xmlns:a14="http://schemas.microsoft.com/office/drawing/2010/main"/>
+                      </a:ext>
+                    </a:extLst>
+                  </pic:spPr>
+                </pic:pic>
+              </a:graphicData>
+            </a:graphic>
+            <wp14:sizeRelH relativeFrom="margin">
+              <wp14:pctWidth>0</wp14:pctWidth>
+            </wp14:sizeRelH>
+            <wp14:sizeRelV relativeFrom="margin">
+              <wp14:pctHeight>0</wp14:pctHeight>
+            </wp14:sizeRelV>
+          </wp:anchor>
+        </w:drawing>
+      </w:r>
+      <w:r>
+        <w:t>The “Play”</w:t>
+      </w:r>
+      <w:r>
+        <w:t>, “Pause”, and “Step” buttons can be seen in the following image:</w:t>
+      </w:r>
+    </w:p>
+    <w:p/>
+    <w:p>
+      <w:pPr>
+        <w:pStyle w:val="Heading1"/>
+      </w:pPr>
+      <w:r>
+        <w:t>Advanced Topic: Time Scaling</w:t>
+      </w:r>
+    </w:p>
+    <w:p>
+      <w:r>
+        <w:t xml:space="preserve">Time Scaling is an advanced topic in Unity which is not required for you to complete your project. However, it is a very useful concept which may speed up development of your project significantly if your control algorithms </w:t>
+      </w:r>
+      <w:r>
+        <w:t>use</w:t>
+      </w:r>
+      <w:r>
+        <w:t xml:space="preserve"> strategies based around low-speed and high-precision.</w:t>
+      </w:r>
+    </w:p>
+    <w:p>
+      <w:r>
+        <w:t>The Unity Editor has a value called the “Time Scale” which influences how fast Unity is processing the simulation. When this Time Scale value is increased, the simulation runs much faster. Furthermore, this increase does not come at the cost of physics accuracy – all objects are still moving at the same speed from Unity’s perspective, the simulator is simply running through the processing steps faster.</w:t>
+      </w:r>
+    </w:p>
+    <w:p>
+      <w:r>
+        <w:t>To change the Time Scale value, click on “Edit” in the tool bar, and then “Project Settings”, which will cause a window to appear. Within the Project Settings window, click on the “Time” menu option located in the left column.</w:t>
+      </w:r>
+    </w:p>
+    <w:p>
+      <w:r>
+        <w:rPr>
+          <w:noProof/>
+        </w:rPr>
+        <w:drawing>
+          <wp:anchor distT="0" distB="0" distL="114300" distR="114300" simplePos="0" relativeHeight="251668480" behindDoc="0" locked="0" layoutInCell="1" allowOverlap="1" wp14:anchorId="42269309" wp14:editId="3DC94631">
+            <wp:simplePos x="0" y="0"/>
+            <wp:positionH relativeFrom="margin">
+              <wp:align>center</wp:align>
+            </wp:positionH>
+            <wp:positionV relativeFrom="margin">
+              <wp:posOffset>4439894</wp:posOffset>
+            </wp:positionV>
+            <wp:extent cx="4518025" cy="2918460"/>
+            <wp:effectExtent l="0" t="0" r="0" b="0"/>
             <wp:wrapTopAndBottom/>
             <wp:docPr id="8" name="Picture 8"/>
             <wp:cNvGraphicFramePr>
@@ -907,7 +1019,7 @@
                     </pic:cNvPicPr>
                   </pic:nvPicPr>
                   <pic:blipFill>
-                    <a:blip r:embed="rId9">
+                    <a:blip r:embed="rId10">
                       <a:extLst>
                         <a:ext uri="{28A0092B-C50C-407E-A947-70E740481C1C}">
                           <a14:useLocalDpi xmlns:a14="http://schemas.microsoft.com/office/drawing/2010/main" val="0"/>
@@ -922,7 +1034,7 @@
                   <pic:spPr bwMode="auto">
                     <a:xfrm>
                       <a:off x="0" y="0"/>
-                      <a:ext cx="5796915" cy="3745230"/>
+                      <a:ext cx="4518025" cy="2918460"/>
                     </a:xfrm>
                     <a:prstGeom prst="rect">
                       <a:avLst/>

</xml_diff>